<commit_message>
Parte II. Naive y actualizacion de documentos
</commit_message>
<xml_diff>
--- a/Algoritmos de Trading.docx
+++ b/Algoritmos de Trading.docx
@@ -53,8 +53,54 @@
           <w:sz w:val="24"/>
           <w:szCs w:val="24"/>
         </w:rPr>
-        <w:t>Cross-sectional Equity Template</w:t>
-      </w:r>
+        <w:t>Cross-</w:t>
+      </w:r>
+      <w:proofErr w:type="spellStart"/>
+      <w:r>
+        <w:rPr>
+          <w:rFonts w:ascii="Arial" w:hAnsi="Arial" w:cs="Arial"/>
+          <w:sz w:val="24"/>
+          <w:szCs w:val="24"/>
+        </w:rPr>
+        <w:t>sectional</w:t>
+      </w:r>
+      <w:proofErr w:type="spellEnd"/>
+      <w:r>
+        <w:rPr>
+          <w:rFonts w:ascii="Arial" w:hAnsi="Arial" w:cs="Arial"/>
+          <w:sz w:val="24"/>
+          <w:szCs w:val="24"/>
+        </w:rPr>
+        <w:t xml:space="preserve"> </w:t>
+      </w:r>
+      <w:proofErr w:type="spellStart"/>
+      <w:r>
+        <w:rPr>
+          <w:rFonts w:ascii="Arial" w:hAnsi="Arial" w:cs="Arial"/>
+          <w:sz w:val="24"/>
+          <w:szCs w:val="24"/>
+        </w:rPr>
+        <w:t>Equity</w:t>
+      </w:r>
+      <w:proofErr w:type="spellEnd"/>
+      <w:r>
+        <w:rPr>
+          <w:rFonts w:ascii="Arial" w:hAnsi="Arial" w:cs="Arial"/>
+          <w:sz w:val="24"/>
+          <w:szCs w:val="24"/>
+        </w:rPr>
+        <w:t xml:space="preserve"> </w:t>
+      </w:r>
+      <w:proofErr w:type="spellStart"/>
+      <w:r>
+        <w:rPr>
+          <w:rFonts w:ascii="Arial" w:hAnsi="Arial" w:cs="Arial"/>
+          <w:sz w:val="24"/>
+          <w:szCs w:val="24"/>
+        </w:rPr>
+        <w:t>Template</w:t>
+      </w:r>
+      <w:proofErr w:type="spellEnd"/>
       <w:r>
         <w:rPr>
           <w:rFonts w:ascii="Arial" w:hAnsi="Arial" w:cs="Arial"/>
@@ -389,6 +435,7 @@
           <w:szCs w:val="24"/>
         </w:rPr>
       </w:pPr>
+      <w:proofErr w:type="spellStart"/>
       <w:r>
         <w:rPr>
           <w:rFonts w:ascii="Arial" w:hAnsi="Arial" w:cs="Arial"/>
@@ -399,6 +446,7 @@
         </w:rPr>
         <w:t>yesterday_close</w:t>
       </w:r>
+      <w:proofErr w:type="spellEnd"/>
       <w:r>
         <w:rPr>
           <w:rFonts w:ascii="Arial" w:hAnsi="Arial" w:cs="Arial"/>
@@ -439,6 +487,7 @@
         </w:rPr>
         <w:t xml:space="preserve"> usando </w:t>
       </w:r>
+      <w:proofErr w:type="spellStart"/>
       <w:r>
         <w:rPr>
           <w:rFonts w:ascii="Arial" w:hAnsi="Arial" w:cs="Arial"/>
@@ -447,6 +496,7 @@
         </w:rPr>
         <w:t>EquityPricing.close.latest</w:t>
       </w:r>
+      <w:proofErr w:type="spellEnd"/>
       <w:r>
         <w:rPr>
           <w:rFonts w:ascii="Arial" w:hAnsi="Arial" w:cs="Arial"/>
@@ -471,6 +521,7 @@
           <w:szCs w:val="24"/>
         </w:rPr>
       </w:pPr>
+      <w:proofErr w:type="spellStart"/>
       <w:r>
         <w:rPr>
           <w:rFonts w:ascii="Arial" w:hAnsi="Arial" w:cs="Arial"/>
@@ -481,6 +532,7 @@
         </w:rPr>
         <w:t>yesterday_volume</w:t>
       </w:r>
+      <w:proofErr w:type="spellEnd"/>
       <w:r>
         <w:rPr>
           <w:rFonts w:ascii="Arial" w:hAnsi="Arial" w:cs="Arial"/>
@@ -505,6 +557,7 @@
         </w:rPr>
         <w:t xml:space="preserve">.  Usamos </w:t>
       </w:r>
+      <w:proofErr w:type="spellStart"/>
       <w:r>
         <w:rPr>
           <w:rFonts w:ascii="Arial" w:hAnsi="Arial" w:cs="Arial"/>
@@ -513,6 +566,7 @@
         </w:rPr>
         <w:t>EquityPricing.volume.latest</w:t>
       </w:r>
+      <w:proofErr w:type="spellEnd"/>
     </w:p>
     <w:p>
       <w:pPr>
@@ -530,6 +584,7 @@
           <w:lang w:val="en-US"/>
         </w:rPr>
       </w:pPr>
+      <w:proofErr w:type="spellStart"/>
       <w:r>
         <w:rPr>
           <w:rFonts w:ascii="Arial" w:hAnsi="Arial" w:cs="Arial"/>
@@ -540,6 +595,7 @@
         </w:rPr>
         <w:t>tweets_bear</w:t>
       </w:r>
+      <w:proofErr w:type="spellEnd"/>
       <w:r>
         <w:rPr>
           <w:rFonts w:ascii="Arial" w:hAnsi="Arial" w:cs="Arial"/>
@@ -554,15 +610,61 @@
           <w:sz w:val="24"/>
           <w:szCs w:val="24"/>
         </w:rPr>
-        <w:t>Obtiene el conjunto de datos para los mensajes de twitter, incluyendo re-tweets</w:t>
-      </w:r>
-      <w:r>
-        <w:rPr>
-          <w:rFonts w:ascii="Arial" w:hAnsi="Arial" w:cs="Arial"/>
-          <w:sz w:val="24"/>
-          <w:szCs w:val="24"/>
-        </w:rPr>
-        <w:t xml:space="preserve">. Usamos los re-tweets, ya que indica que llego a más gente el mensaje. </w:t>
+        <w:t xml:space="preserve">Obtiene el conjunto de datos para los mensajes de </w:t>
+      </w:r>
+      <w:proofErr w:type="spellStart"/>
+      <w:r>
+        <w:rPr>
+          <w:rFonts w:ascii="Arial" w:hAnsi="Arial" w:cs="Arial"/>
+          <w:sz w:val="24"/>
+          <w:szCs w:val="24"/>
+        </w:rPr>
+        <w:t>twitter</w:t>
+      </w:r>
+      <w:proofErr w:type="spellEnd"/>
+      <w:r>
+        <w:rPr>
+          <w:rFonts w:ascii="Arial" w:hAnsi="Arial" w:cs="Arial"/>
+          <w:sz w:val="24"/>
+          <w:szCs w:val="24"/>
+        </w:rPr>
+        <w:t xml:space="preserve">, incluyendo </w:t>
+      </w:r>
+      <w:proofErr w:type="spellStart"/>
+      <w:r>
+        <w:rPr>
+          <w:rFonts w:ascii="Arial" w:hAnsi="Arial" w:cs="Arial"/>
+          <w:sz w:val="24"/>
+          <w:szCs w:val="24"/>
+        </w:rPr>
+        <w:t>re-tweets</w:t>
+      </w:r>
+      <w:proofErr w:type="spellEnd"/>
+      <w:r>
+        <w:rPr>
+          <w:rFonts w:ascii="Arial" w:hAnsi="Arial" w:cs="Arial"/>
+          <w:sz w:val="24"/>
+          <w:szCs w:val="24"/>
+        </w:rPr>
+        <w:t xml:space="preserve">. Usamos los </w:t>
+      </w:r>
+      <w:proofErr w:type="spellStart"/>
+      <w:r>
+        <w:rPr>
+          <w:rFonts w:ascii="Arial" w:hAnsi="Arial" w:cs="Arial"/>
+          <w:sz w:val="24"/>
+          <w:szCs w:val="24"/>
+        </w:rPr>
+        <w:t>re-tweets</w:t>
+      </w:r>
+      <w:proofErr w:type="spellEnd"/>
+      <w:r>
+        <w:rPr>
+          <w:rFonts w:ascii="Arial" w:hAnsi="Arial" w:cs="Arial"/>
+          <w:sz w:val="24"/>
+          <w:szCs w:val="24"/>
+        </w:rPr>
+        <w:t xml:space="preserve">, ya que indica que llego a más gente el mensaje. </w:t>
       </w:r>
       <w:r>
         <w:rPr>
@@ -572,6 +674,7 @@
         </w:rPr>
         <w:t xml:space="preserve"> </w:t>
       </w:r>
+      <w:proofErr w:type="spellStart"/>
       <w:r>
         <w:rPr>
           <w:rFonts w:ascii="Arial" w:hAnsi="Arial" w:cs="Arial"/>
@@ -581,6 +684,7 @@
         </w:rPr>
         <w:t>twitter_withretweets.bear_scored_messages.latest</w:t>
       </w:r>
+      <w:proofErr w:type="spellEnd"/>
     </w:p>
     <w:p>
       <w:pPr>
@@ -635,15 +739,61 @@
           <w:szCs w:val="24"/>
         </w:rPr>
         <w:lastRenderedPageBreak/>
-        <w:t>Se puede notar que el algoritmo varia, respecto al original. También, aparece otra grafica</w:t>
-      </w:r>
-      <w:r>
-        <w:rPr>
-          <w:rFonts w:ascii="Arial" w:hAnsi="Arial" w:cs="Arial"/>
-          <w:sz w:val="24"/>
-          <w:szCs w:val="24"/>
-        </w:rPr>
-        <w:t>, con el label “por_mensajes_alza”</w:t>
+        <w:t xml:space="preserve">Se puede notar que el algoritmo varia, respecto al original. También, aparece otra </w:t>
+      </w:r>
+      <w:proofErr w:type="spellStart"/>
+      <w:r>
+        <w:rPr>
+          <w:rFonts w:ascii="Arial" w:hAnsi="Arial" w:cs="Arial"/>
+          <w:sz w:val="24"/>
+          <w:szCs w:val="24"/>
+        </w:rPr>
+        <w:t>grafica</w:t>
+      </w:r>
+      <w:proofErr w:type="spellEnd"/>
+      <w:r>
+        <w:rPr>
+          <w:rFonts w:ascii="Arial" w:hAnsi="Arial" w:cs="Arial"/>
+          <w:sz w:val="24"/>
+          <w:szCs w:val="24"/>
+        </w:rPr>
+        <w:t xml:space="preserve">, con el </w:t>
+      </w:r>
+      <w:proofErr w:type="spellStart"/>
+      <w:r>
+        <w:rPr>
+          <w:rFonts w:ascii="Arial" w:hAnsi="Arial" w:cs="Arial"/>
+          <w:sz w:val="24"/>
+          <w:szCs w:val="24"/>
+        </w:rPr>
+        <w:t>label</w:t>
+      </w:r>
+      <w:proofErr w:type="spellEnd"/>
+      <w:r>
+        <w:rPr>
+          <w:rFonts w:ascii="Arial" w:hAnsi="Arial" w:cs="Arial"/>
+          <w:sz w:val="24"/>
+          <w:szCs w:val="24"/>
+        </w:rPr>
+        <w:t xml:space="preserve"> “</w:t>
+      </w:r>
+      <w:proofErr w:type="spellStart"/>
+      <w:r>
+        <w:rPr>
+          <w:rFonts w:ascii="Arial" w:hAnsi="Arial" w:cs="Arial"/>
+          <w:sz w:val="24"/>
+          <w:szCs w:val="24"/>
+        </w:rPr>
+        <w:t>por_mensajes_alza</w:t>
+      </w:r>
+      <w:proofErr w:type="spellEnd"/>
+      <w:r>
+        <w:rPr>
+          <w:rFonts w:ascii="Arial" w:hAnsi="Arial" w:cs="Arial"/>
+          <w:sz w:val="24"/>
+          <w:szCs w:val="24"/>
+        </w:rPr>
+        <w:t>”</w:t>
       </w:r>
     </w:p>
     <w:p>
@@ -832,7 +982,25 @@
           <w:szCs w:val="24"/>
         </w:rPr>
         <w:lastRenderedPageBreak/>
-        <w:t>Esta corresponde al relación de mensajes relacionados sentimientos de alza, sobre el total de mensajes de twitter.</w:t>
+        <w:t xml:space="preserve">Esta corresponde al relación de mensajes relacionados sentimientos de alza, sobre el total de mensajes de </w:t>
+      </w:r>
+      <w:proofErr w:type="spellStart"/>
+      <w:r>
+        <w:rPr>
+          <w:rFonts w:ascii="Arial" w:hAnsi="Arial" w:cs="Arial"/>
+          <w:sz w:val="24"/>
+          <w:szCs w:val="24"/>
+        </w:rPr>
+        <w:t>twitter</w:t>
+      </w:r>
+      <w:proofErr w:type="spellEnd"/>
+      <w:r>
+        <w:rPr>
+          <w:rFonts w:ascii="Arial" w:hAnsi="Arial" w:cs="Arial"/>
+          <w:sz w:val="24"/>
+          <w:szCs w:val="24"/>
+        </w:rPr>
+        <w:t>.</w:t>
       </w:r>
     </w:p>
     <w:p>
@@ -1118,8 +1286,6 @@
         </w:rPr>
         <w:t>Nótese que se han validaciones que tuvo el algoritmo; fallo en el retorno.</w:t>
       </w:r>
-      <w:bookmarkStart w:id="0" w:name="_GoBack"/>
-      <w:bookmarkEnd w:id="0"/>
     </w:p>
     <w:p>
       <w:pPr>
@@ -1206,17 +1372,6 @@
           <w:szCs w:val="24"/>
         </w:rPr>
       </w:pPr>
-    </w:p>
-    <w:p>
-      <w:pPr>
-        <w:spacing w:line="360" w:lineRule="auto"/>
-        <w:jc w:val="both"/>
-        <w:rPr>
-          <w:rFonts w:ascii="Arial" w:hAnsi="Arial" w:cs="Arial"/>
-          <w:sz w:val="24"/>
-          <w:szCs w:val="24"/>
-        </w:rPr>
-      </w:pPr>
       <w:r>
         <w:rPr>
           <w:rFonts w:ascii="Arial" w:hAnsi="Arial" w:cs="Arial"/>
@@ -1259,11 +1414,406 @@
       <w:pPr>
         <w:spacing w:line="360" w:lineRule="auto"/>
         <w:jc w:val="both"/>
-        <w:rPr>
-          <w:rFonts w:ascii="Arial" w:hAnsi="Arial" w:cs="Arial"/>
-          <w:sz w:val="24"/>
-          <w:szCs w:val="24"/>
-        </w:rPr>
+      </w:pPr>
+      <w:proofErr w:type="spellStart"/>
+      <w:r>
+        <w:lastRenderedPageBreak/>
+        <w:t>Naive</w:t>
+      </w:r>
+      <w:proofErr w:type="spellEnd"/>
+      <w:r>
+        <w:t xml:space="preserve"> Bayes</w:t>
+      </w:r>
+    </w:p>
+    <w:p>
+      <w:pPr>
+        <w:spacing w:line="360" w:lineRule="auto"/>
+        <w:jc w:val="both"/>
+      </w:pPr>
+      <w:r>
+        <w:t xml:space="preserve">Se importa la </w:t>
+      </w:r>
+      <w:r>
+        <w:t>librería</w:t>
+      </w:r>
+      <w:r>
+        <w:t xml:space="preserve"> para tener en cuenta las recomendaciones del </w:t>
+      </w:r>
+      <w:proofErr w:type="spellStart"/>
+      <w:r>
+        <w:t>Broker</w:t>
+      </w:r>
+      <w:proofErr w:type="spellEnd"/>
+      <w:r>
+        <w:t xml:space="preserve">. </w:t>
+      </w:r>
+      <w:r>
+        <w:t xml:space="preserve">Estos datos solo </w:t>
+      </w:r>
+      <w:r>
+        <w:t>están</w:t>
+      </w:r>
+      <w:r>
+        <w:t xml:space="preserve"> disponibles hasta Febrero del 2019.</w:t>
+      </w:r>
+    </w:p>
+    <w:p>
+      <w:pPr>
+        <w:spacing w:line="360" w:lineRule="auto"/>
+        <w:jc w:val="both"/>
+      </w:pPr>
+      <w:r>
+        <w:t>Se realiza la lectura de 6  variables, distribuidas en 3 categorías. Análisis de sentimientos por tweets, Precios y volúmenes finales, y Recomendaciones de compra y venta.</w:t>
+      </w:r>
+    </w:p>
+    <w:p>
+      <w:pPr>
+        <w:spacing w:line="360" w:lineRule="auto"/>
+        <w:jc w:val="both"/>
+      </w:pPr>
+      <w:r>
+        <w:t>Se agregan a 3 nuevas columnas en el pipeline.</w:t>
+      </w:r>
+      <w:r>
+        <w:t xml:space="preserve">  Se agregan las columnas '</w:t>
+      </w:r>
+      <w:proofErr w:type="spellStart"/>
+      <w:r>
+        <w:t>Prices</w:t>
+      </w:r>
+      <w:proofErr w:type="spellEnd"/>
+      <w:r>
+        <w:t>', 'Tweets' y '</w:t>
+      </w:r>
+      <w:proofErr w:type="spellStart"/>
+      <w:r>
+        <w:t>DiferenciaRec</w:t>
+      </w:r>
+      <w:proofErr w:type="spellEnd"/>
+      <w:r>
+        <w:t>'</w:t>
+      </w:r>
+      <w:r>
+        <w:t xml:space="preserve">. </w:t>
+      </w:r>
+      <w:r>
+        <w:t xml:space="preserve">De esta manera se </w:t>
+      </w:r>
+      <w:r>
+        <w:t>tendrán</w:t>
+      </w:r>
+      <w:r>
+        <w:t xml:space="preserve"> 4 factores en el pipeline</w:t>
+      </w:r>
+      <w:r>
+        <w:t xml:space="preserve">. </w:t>
+      </w:r>
+    </w:p>
+    <w:p>
+      <w:pPr>
+        <w:spacing w:line="360" w:lineRule="auto"/>
+        <w:jc w:val="both"/>
+      </w:pPr>
+      <w:r>
+        <w:rPr>
+          <w:noProof/>
+        </w:rPr>
+        <w:drawing>
+          <wp:inline distT="0" distB="0" distL="0" distR="0" wp14:anchorId="336CEBFE" wp14:editId="4C68BB90">
+            <wp:extent cx="5612130" cy="4040505"/>
+            <wp:effectExtent l="19050" t="19050" r="26670" b="17145"/>
+            <wp:docPr id="8" name="Imagen 8"/>
+            <wp:cNvGraphicFramePr>
+              <a:graphicFrameLocks xmlns:a="http://schemas.openxmlformats.org/drawingml/2006/main" noChangeAspect="1"/>
+            </wp:cNvGraphicFramePr>
+            <a:graphic xmlns:a="http://schemas.openxmlformats.org/drawingml/2006/main">
+              <a:graphicData uri="http://schemas.openxmlformats.org/drawingml/2006/picture">
+                <pic:pic xmlns:pic="http://schemas.openxmlformats.org/drawingml/2006/picture">
+                  <pic:nvPicPr>
+                    <pic:cNvPr id="1" name=""/>
+                    <pic:cNvPicPr/>
+                  </pic:nvPicPr>
+                  <pic:blipFill>
+                    <a:blip r:embed="rId15"/>
+                    <a:stretch>
+                      <a:fillRect/>
+                    </a:stretch>
+                  </pic:blipFill>
+                  <pic:spPr>
+                    <a:xfrm>
+                      <a:off x="0" y="0"/>
+                      <a:ext cx="5612130" cy="4040505"/>
+                    </a:xfrm>
+                    <a:prstGeom prst="rect">
+                      <a:avLst/>
+                    </a:prstGeom>
+                    <a:ln>
+                      <a:solidFill>
+                        <a:schemeClr val="tx2"/>
+                      </a:solidFill>
+                    </a:ln>
+                  </pic:spPr>
+                </pic:pic>
+              </a:graphicData>
+            </a:graphic>
+          </wp:inline>
+        </w:drawing>
+      </w:r>
+    </w:p>
+    <w:p>
+      <w:pPr>
+        <w:spacing w:line="360" w:lineRule="auto"/>
+        <w:jc w:val="both"/>
+      </w:pPr>
+      <w:r>
+        <w:t>Se seleccionaron esas variables por tener en cuenta, recomendaciones de expertos (</w:t>
+      </w:r>
+      <w:proofErr w:type="spellStart"/>
+      <w:r>
+        <w:t>Broker</w:t>
+      </w:r>
+      <w:proofErr w:type="spellEnd"/>
+      <w:r>
+        <w:t>), análisis de sentimientos (Twitter) y Precios Finales.</w:t>
+      </w:r>
+      <w:bookmarkStart w:id="0" w:name="_GoBack"/>
+      <w:bookmarkEnd w:id="0"/>
+    </w:p>
+    <w:p>
+      <w:pPr>
+        <w:spacing w:line="360" w:lineRule="auto"/>
+        <w:jc w:val="both"/>
+      </w:pPr>
+    </w:p>
+    <w:p>
+      <w:pPr>
+        <w:spacing w:line="360" w:lineRule="auto"/>
+        <w:jc w:val="both"/>
+      </w:pPr>
+    </w:p>
+    <w:p>
+      <w:pPr>
+        <w:spacing w:line="360" w:lineRule="auto"/>
+        <w:jc w:val="both"/>
+      </w:pPr>
+    </w:p>
+    <w:p>
+      <w:pPr>
+        <w:spacing w:line="360" w:lineRule="auto"/>
+        <w:jc w:val="both"/>
+      </w:pPr>
+    </w:p>
+    <w:p>
+      <w:pPr>
+        <w:spacing w:line="360" w:lineRule="auto"/>
+        <w:jc w:val="both"/>
+      </w:pPr>
+      <w:r>
+        <w:t>Se realiza la construcción del algoritmo:</w:t>
+      </w:r>
+    </w:p>
+    <w:p>
+      <w:pPr>
+        <w:spacing w:line="360" w:lineRule="auto"/>
+        <w:jc w:val="both"/>
+      </w:pPr>
+      <w:r>
+        <w:rPr>
+          <w:noProof/>
+        </w:rPr>
+        <w:drawing>
+          <wp:inline distT="0" distB="0" distL="0" distR="0" wp14:anchorId="0B063474" wp14:editId="0428E1B3">
+            <wp:extent cx="5612130" cy="2645410"/>
+            <wp:effectExtent l="0" t="0" r="7620" b="2540"/>
+            <wp:docPr id="9" name="Imagen 9"/>
+            <wp:cNvGraphicFramePr>
+              <a:graphicFrameLocks xmlns:a="http://schemas.openxmlformats.org/drawingml/2006/main" noChangeAspect="1"/>
+            </wp:cNvGraphicFramePr>
+            <a:graphic xmlns:a="http://schemas.openxmlformats.org/drawingml/2006/main">
+              <a:graphicData uri="http://schemas.openxmlformats.org/drawingml/2006/picture">
+                <pic:pic xmlns:pic="http://schemas.openxmlformats.org/drawingml/2006/picture">
+                  <pic:nvPicPr>
+                    <pic:cNvPr id="1" name=""/>
+                    <pic:cNvPicPr/>
+                  </pic:nvPicPr>
+                  <pic:blipFill>
+                    <a:blip r:embed="rId16"/>
+                    <a:stretch>
+                      <a:fillRect/>
+                    </a:stretch>
+                  </pic:blipFill>
+                  <pic:spPr>
+                    <a:xfrm>
+                      <a:off x="0" y="0"/>
+                      <a:ext cx="5612130" cy="2645410"/>
+                    </a:xfrm>
+                    <a:prstGeom prst="rect">
+                      <a:avLst/>
+                    </a:prstGeom>
+                  </pic:spPr>
+                </pic:pic>
+              </a:graphicData>
+            </a:graphic>
+          </wp:inline>
+        </w:drawing>
+      </w:r>
+    </w:p>
+    <w:p>
+      <w:pPr>
+        <w:spacing w:line="360" w:lineRule="auto"/>
+        <w:jc w:val="both"/>
+      </w:pPr>
+    </w:p>
+    <w:p>
+      <w:pPr>
+        <w:spacing w:line="360" w:lineRule="auto"/>
+        <w:jc w:val="both"/>
+      </w:pPr>
+    </w:p>
+    <w:p>
+      <w:pPr>
+        <w:spacing w:line="360" w:lineRule="auto"/>
+        <w:jc w:val="both"/>
+      </w:pPr>
+      <w:r>
+        <w:t>Se correo el algoritmo en el rango de Julio del 2018 hasta Enero del 2019. Teniendo en cuenta que no existen datos después de la primera semana de Febrero del 2019. No se cumplió la validación del Riesgo.</w:t>
+      </w:r>
+    </w:p>
+    <w:p>
+      <w:pPr>
+        <w:spacing w:line="360" w:lineRule="auto"/>
+        <w:jc w:val="both"/>
+      </w:pPr>
+    </w:p>
+    <w:p>
+      <w:pPr>
+        <w:spacing w:line="360" w:lineRule="auto"/>
+        <w:jc w:val="both"/>
+      </w:pPr>
+      <w:r>
+        <w:rPr>
+          <w:noProof/>
+        </w:rPr>
+        <w:drawing>
+          <wp:inline distT="0" distB="0" distL="0" distR="0" wp14:anchorId="02CB00E5" wp14:editId="7EE4F501">
+            <wp:extent cx="5612130" cy="2442845"/>
+            <wp:effectExtent l="0" t="0" r="7620" b="0"/>
+            <wp:docPr id="10" name="Imagen 10"/>
+            <wp:cNvGraphicFramePr>
+              <a:graphicFrameLocks xmlns:a="http://schemas.openxmlformats.org/drawingml/2006/main" noChangeAspect="1"/>
+            </wp:cNvGraphicFramePr>
+            <a:graphic xmlns:a="http://schemas.openxmlformats.org/drawingml/2006/main">
+              <a:graphicData uri="http://schemas.openxmlformats.org/drawingml/2006/picture">
+                <pic:pic xmlns:pic="http://schemas.openxmlformats.org/drawingml/2006/picture">
+                  <pic:nvPicPr>
+                    <pic:cNvPr id="1" name=""/>
+                    <pic:cNvPicPr/>
+                  </pic:nvPicPr>
+                  <pic:blipFill>
+                    <a:blip r:embed="rId17"/>
+                    <a:stretch>
+                      <a:fillRect/>
+                    </a:stretch>
+                  </pic:blipFill>
+                  <pic:spPr>
+                    <a:xfrm>
+                      <a:off x="0" y="0"/>
+                      <a:ext cx="5612130" cy="2442845"/>
+                    </a:xfrm>
+                    <a:prstGeom prst="rect">
+                      <a:avLst/>
+                    </a:prstGeom>
+                  </pic:spPr>
+                </pic:pic>
+              </a:graphicData>
+            </a:graphic>
+          </wp:inline>
+        </w:drawing>
+      </w:r>
+    </w:p>
+    <w:p>
+      <w:pPr>
+        <w:spacing w:line="360" w:lineRule="auto"/>
+        <w:jc w:val="both"/>
+      </w:pPr>
+    </w:p>
+    <w:p>
+      <w:pPr>
+        <w:spacing w:line="360" w:lineRule="auto"/>
+        <w:jc w:val="both"/>
+      </w:pPr>
+      <w:r>
+        <w:t xml:space="preserve">Se anexa información </w:t>
+      </w:r>
+      <w:r>
+        <w:t>más</w:t>
+      </w:r>
+      <w:r>
+        <w:t xml:space="preserve"> detallada:</w:t>
+      </w:r>
+    </w:p>
+    <w:p>
+      <w:pPr>
+        <w:spacing w:line="360" w:lineRule="auto"/>
+        <w:jc w:val="both"/>
+      </w:pPr>
+    </w:p>
+    <w:p>
+      <w:pPr>
+        <w:spacing w:line="360" w:lineRule="auto"/>
+        <w:jc w:val="both"/>
+      </w:pPr>
+      <w:r>
+        <w:rPr>
+          <w:noProof/>
+        </w:rPr>
+        <w:drawing>
+          <wp:inline distT="0" distB="0" distL="0" distR="0" wp14:anchorId="2EA06207" wp14:editId="518C1B31">
+            <wp:extent cx="5612130" cy="2245995"/>
+            <wp:effectExtent l="0" t="0" r="7620" b="1905"/>
+            <wp:docPr id="11" name="Imagen 11"/>
+            <wp:cNvGraphicFramePr>
+              <a:graphicFrameLocks xmlns:a="http://schemas.openxmlformats.org/drawingml/2006/main" noChangeAspect="1"/>
+            </wp:cNvGraphicFramePr>
+            <a:graphic xmlns:a="http://schemas.openxmlformats.org/drawingml/2006/main">
+              <a:graphicData uri="http://schemas.openxmlformats.org/drawingml/2006/picture">
+                <pic:pic xmlns:pic="http://schemas.openxmlformats.org/drawingml/2006/picture">
+                  <pic:nvPicPr>
+                    <pic:cNvPr id="1" name=""/>
+                    <pic:cNvPicPr/>
+                  </pic:nvPicPr>
+                  <pic:blipFill>
+                    <a:blip r:embed="rId18"/>
+                    <a:stretch>
+                      <a:fillRect/>
+                    </a:stretch>
+                  </pic:blipFill>
+                  <pic:spPr>
+                    <a:xfrm>
+                      <a:off x="0" y="0"/>
+                      <a:ext cx="5612130" cy="2245995"/>
+                    </a:xfrm>
+                    <a:prstGeom prst="rect">
+                      <a:avLst/>
+                    </a:prstGeom>
+                  </pic:spPr>
+                </pic:pic>
+              </a:graphicData>
+            </a:graphic>
+          </wp:inline>
+        </w:drawing>
+      </w:r>
+    </w:p>
+    <w:p>
+      <w:pPr>
+        <w:spacing w:line="360" w:lineRule="auto"/>
+        <w:jc w:val="both"/>
+      </w:pPr>
+    </w:p>
+    <w:p>
+      <w:pPr>
+        <w:spacing w:line="360" w:lineRule="auto"/>
+        <w:jc w:val="both"/>
       </w:pPr>
     </w:p>
     <w:sectPr>

</xml_diff>